<commit_message>
3110, 3220, 4140, 4820
</commit_message>
<xml_diff>
--- a/4820/hw2/epaulz_hw2.docx
+++ b/4820/hw2/epaulz_hw2.docx
@@ -33,13 +33,7 @@
         <w:rPr>
           <w:b/>
         </w:rPr>
-        <w:t>HW</w:t>
-      </w:r>
-      <w:r>
-        <w:rPr>
-          <w:b/>
-        </w:rPr>
-        <w:t>2</w:t>
+        <w:t>HW2</w:t>
       </w:r>
     </w:p>
     <w:p>
@@ -65,15 +59,16 @@
     <w:p>
       <w:pPr>
         <w:pStyle w:val="ListParagraph"/>
+        <w:jc w:val="center"/>
       </w:pPr>
       <w:r>
         <w:rPr>
           <w:noProof/>
         </w:rPr>
         <w:drawing>
-          <wp:inline distT="0" distB="0" distL="0" distR="0" wp14:anchorId="13C956CC" wp14:editId="6211AE32">
-            <wp:extent cx="5936494" cy="2872989"/>
-            <wp:effectExtent l="0" t="0" r="7620" b="3810"/>
+          <wp:inline distT="0" distB="0" distL="0" distR="0" wp14:anchorId="13C956CC" wp14:editId="65F05800">
+            <wp:extent cx="5483604" cy="2872989"/>
+            <wp:effectExtent l="0" t="0" r="3175" b="3810"/>
             <wp:docPr id="6" name="Picture 6"/>
             <wp:cNvGraphicFramePr>
               <a:graphicFrameLocks xmlns:a="http://schemas.openxmlformats.org/drawingml/2006/main" noChangeAspect="1"/>
@@ -83,54 +78,6 @@
                 <pic:pic xmlns:pic="http://schemas.openxmlformats.org/drawingml/2006/picture">
                   <pic:nvPicPr>
                     <pic:cNvPr id="6" name="scheme1.PNG"/>
-                    <pic:cNvPicPr/>
-                  </pic:nvPicPr>
-                  <pic:blipFill>
-                    <a:blip r:embed="rId5">
-                      <a:extLst>
-                        <a:ext uri="{28A0092B-C50C-407E-A947-70E740481C1C}">
-                          <a14:useLocalDpi xmlns:a14="http://schemas.microsoft.com/office/drawing/2010/main" val="0"/>
-                        </a:ext>
-                      </a:extLst>
-                    </a:blip>
-                    <a:stretch>
-                      <a:fillRect/>
-                    </a:stretch>
-                  </pic:blipFill>
-                  <pic:spPr>
-                    <a:xfrm>
-                      <a:off x="0" y="0"/>
-                      <a:ext cx="5936494" cy="2872989"/>
-                    </a:xfrm>
-                    <a:prstGeom prst="rect">
-                      <a:avLst/>
-                    </a:prstGeom>
-                  </pic:spPr>
-                </pic:pic>
-              </a:graphicData>
-            </a:graphic>
-          </wp:inline>
-        </w:drawing>
-      </w:r>
-      <w:bookmarkStart w:id="0" w:name="_GoBack"/>
-      <w:bookmarkEnd w:id="0"/>
-      <w:r>
-        <w:rPr>
-          <w:noProof/>
-        </w:rPr>
-        <w:drawing>
-          <wp:inline distT="0" distB="0" distL="0" distR="0" wp14:anchorId="7C37B2E6" wp14:editId="7FF7D775">
-            <wp:extent cx="5791702" cy="2789162"/>
-            <wp:effectExtent l="0" t="0" r="0" b="0"/>
-            <wp:docPr id="7" name="Picture 7"/>
-            <wp:cNvGraphicFramePr>
-              <a:graphicFrameLocks xmlns:a="http://schemas.openxmlformats.org/drawingml/2006/main" noChangeAspect="1"/>
-            </wp:cNvGraphicFramePr>
-            <a:graphic xmlns:a="http://schemas.openxmlformats.org/drawingml/2006/main">
-              <a:graphicData uri="http://schemas.openxmlformats.org/drawingml/2006/picture">
-                <pic:pic xmlns:pic="http://schemas.openxmlformats.org/drawingml/2006/picture">
-                  <pic:nvPicPr>
-                    <pic:cNvPr id="7" name="scheme2.PNG"/>
                     <pic:cNvPicPr/>
                   </pic:nvPicPr>
                   <pic:blipFill>
@@ -148,7 +95,7 @@
                   <pic:spPr>
                     <a:xfrm>
                       <a:off x="0" y="0"/>
-                      <a:ext cx="5791702" cy="2789162"/>
+                      <a:ext cx="5483604" cy="2872989"/>
                     </a:xfrm>
                     <a:prstGeom prst="rect">
                       <a:avLst/>
@@ -164,6 +111,103 @@
     <w:p>
       <w:pPr>
         <w:pStyle w:val="ListParagraph"/>
+      </w:pPr>
+    </w:p>
+    <w:p>
+      <w:pPr>
+        <w:pStyle w:val="ListParagraph"/>
+      </w:pPr>
+    </w:p>
+    <w:p>
+      <w:pPr>
+        <w:pStyle w:val="ListParagraph"/>
+      </w:pPr>
+    </w:p>
+    <w:p>
+      <w:pPr>
+        <w:pStyle w:val="ListParagraph"/>
+      </w:pPr>
+    </w:p>
+    <w:p>
+      <w:pPr>
+        <w:pStyle w:val="ListParagraph"/>
+        <w:jc w:val="center"/>
+      </w:pPr>
+      <w:r>
+        <w:rPr>
+          <w:noProof/>
+        </w:rPr>
+        <w:drawing>
+          <wp:inline distT="0" distB="0" distL="0" distR="0" wp14:anchorId="16965C51" wp14:editId="21605616">
+            <wp:extent cx="5791702" cy="2667777"/>
+            <wp:effectExtent l="0" t="0" r="0" b="0"/>
+            <wp:docPr id="7" name="Picture 7"/>
+            <wp:cNvGraphicFramePr>
+              <a:graphicFrameLocks xmlns:a="http://schemas.openxmlformats.org/drawingml/2006/main" noChangeAspect="1"/>
+            </wp:cNvGraphicFramePr>
+            <a:graphic xmlns:a="http://schemas.openxmlformats.org/drawingml/2006/main">
+              <a:graphicData uri="http://schemas.openxmlformats.org/drawingml/2006/picture">
+                <pic:pic xmlns:pic="http://schemas.openxmlformats.org/drawingml/2006/picture">
+                  <pic:nvPicPr>
+                    <pic:cNvPr id="7" name="scheme2.PNG"/>
+                    <pic:cNvPicPr/>
+                  </pic:nvPicPr>
+                  <pic:blipFill>
+                    <a:blip r:embed="rId7">
+                      <a:extLst>
+                        <a:ext uri="{28A0092B-C50C-407E-A947-70E740481C1C}">
+                          <a14:useLocalDpi xmlns:a14="http://schemas.microsoft.com/office/drawing/2010/main" val="0"/>
+                        </a:ext>
+                      </a:extLst>
+                    </a:blip>
+                    <a:stretch>
+                      <a:fillRect/>
+                    </a:stretch>
+                  </pic:blipFill>
+                  <pic:spPr>
+                    <a:xfrm>
+                      <a:off x="0" y="0"/>
+                      <a:ext cx="5791702" cy="2667777"/>
+                    </a:xfrm>
+                    <a:prstGeom prst="rect">
+                      <a:avLst/>
+                    </a:prstGeom>
+                  </pic:spPr>
+                </pic:pic>
+              </a:graphicData>
+            </a:graphic>
+          </wp:inline>
+        </w:drawing>
+      </w:r>
+    </w:p>
+    <w:p>
+      <w:pPr>
+        <w:pStyle w:val="ListParagraph"/>
+      </w:pPr>
+    </w:p>
+    <w:p>
+      <w:pPr>
+        <w:pStyle w:val="ListParagraph"/>
+      </w:pPr>
+    </w:p>
+    <w:p>
+      <w:pPr>
+        <w:pStyle w:val="ListParagraph"/>
+      </w:pPr>
+    </w:p>
+    <w:p>
+      <w:pPr>
+        <w:pStyle w:val="ListParagraph"/>
+      </w:pPr>
+    </w:p>
+    <w:p>
+      <w:pPr>
+        <w:pStyle w:val="ListParagraph"/>
+      </w:pPr>
+    </w:p>
+    <w:p>
+      <w:pPr>
+        <w:pStyle w:val="ListParagraph"/>
         <w:numPr>
           <w:ilvl w:val="0"/>
           <w:numId w:val="1"/>
@@ -184,6 +228,75 @@
     </w:p>
     <w:p>
       <w:pPr>
+        <w:ind w:left="360"/>
+      </w:pPr>
+    </w:p>
+    <w:p>
+      <w:pPr>
+        <w:ind w:left="1440"/>
+      </w:pPr>
+      <w:r>
+        <w:t xml:space="preserve">The domino effect is a problem that arises when uncoordinated checkpointing is utilized.  Specifically, it occurs when the rollback of some process forces rollback of other processes beyond the most recent checkpoint.  </w:t>
+      </w:r>
+      <w:r>
+        <w:t xml:space="preserve">This compounding rollback is thus likened to the falling of a row of dominos.  </w:t>
+      </w:r>
+      <w:r>
+        <w:t xml:space="preserve">This means that the system must keep older checkpoints </w:t>
+      </w:r>
+      <w:proofErr w:type="gramStart"/>
+      <w:r>
+        <w:t>in order to</w:t>
+      </w:r>
+      <w:proofErr w:type="gramEnd"/>
+      <w:r>
+        <w:t xml:space="preserve"> get a consistent cut.</w:t>
+      </w:r>
+    </w:p>
+    <w:p>
+      <w:pPr>
+        <w:ind w:left="1440"/>
+      </w:pPr>
+    </w:p>
+    <w:p>
+      <w:pPr>
+        <w:ind w:left="1440"/>
+      </w:pPr>
+      <w:r>
+        <w:t xml:space="preserve">Since uncoordinated checkpointing eliminates marker messages, there </w:t>
+      </w:r>
+      <w:proofErr w:type="gramStart"/>
+      <w:r>
+        <w:t>has to</w:t>
+      </w:r>
+      <w:proofErr w:type="gramEnd"/>
+      <w:r>
+        <w:t xml:space="preserve"> be some </w:t>
+      </w:r>
+      <w:r>
+        <w:t xml:space="preserve">other </w:t>
+      </w:r>
+      <w:r>
+        <w:t>way to recover older checkpoint information in case a process fails and has to restart without affecting other processes.  To achieve this, we can use message logging.  Message logging provides a way to keep all processes in sync without requiring all-to-all marker messages, and therefore helps to mitigate the domino effect issue.</w:t>
+      </w:r>
+    </w:p>
+    <w:p>
+      <w:pPr>
+        <w:ind w:left="1440"/>
+      </w:pPr>
+    </w:p>
+    <w:p>
+      <w:pPr>
+        <w:ind w:left="1440"/>
+      </w:pPr>
+    </w:p>
+    <w:p>
+      <w:pPr>
+        <w:ind w:left="1440"/>
+      </w:pPr>
+    </w:p>
+    <w:p>
+      <w:pPr>
         <w:pStyle w:val="ListParagraph"/>
         <w:numPr>
           <w:ilvl w:val="0"/>
@@ -197,17 +310,78 @@
     <w:p>
       <w:pPr>
         <w:pStyle w:val="ListParagraph"/>
+      </w:pPr>
+    </w:p>
+    <w:p>
+      <w:pPr>
+        <w:jc w:val="center"/>
+      </w:pPr>
+    </w:p>
+    <w:p>
+      <w:pPr>
+        <w:jc w:val="center"/>
+      </w:pPr>
+      <w:r>
+        <w:rPr>
+          <w:noProof/>
+        </w:rPr>
+        <w:drawing>
+          <wp:inline distT="0" distB="0" distL="0" distR="0" wp14:anchorId="2B17B4DE" wp14:editId="5136905D">
+            <wp:extent cx="5860111" cy="3851871"/>
+            <wp:effectExtent l="0" t="0" r="7620" b="0"/>
+            <wp:docPr id="2" name="Picture 2"/>
+            <wp:cNvGraphicFramePr>
+              <a:graphicFrameLocks xmlns:a="http://schemas.openxmlformats.org/drawingml/2006/main" noChangeAspect="1"/>
+            </wp:cNvGraphicFramePr>
+            <a:graphic xmlns:a="http://schemas.openxmlformats.org/drawingml/2006/main">
+              <a:graphicData uri="http://schemas.openxmlformats.org/drawingml/2006/picture">
+                <pic:pic xmlns:pic="http://schemas.openxmlformats.org/drawingml/2006/picture">
+                  <pic:nvPicPr>
+                    <pic:cNvPr id="2" name="3_work.jpg"/>
+                    <pic:cNvPicPr/>
+                  </pic:nvPicPr>
+                  <pic:blipFill>
+                    <a:blip r:embed="rId8" cstate="print">
+                      <a:extLst>
+                        <a:ext uri="{28A0092B-C50C-407E-A947-70E740481C1C}">
+                          <a14:useLocalDpi xmlns:a14="http://schemas.microsoft.com/office/drawing/2010/main" val="0"/>
+                        </a:ext>
+                      </a:extLst>
+                    </a:blip>
+                    <a:stretch>
+                      <a:fillRect/>
+                    </a:stretch>
+                  </pic:blipFill>
+                  <pic:spPr>
+                    <a:xfrm>
+                      <a:off x="0" y="0"/>
+                      <a:ext cx="5894388" cy="3874401"/>
+                    </a:xfrm>
+                    <a:prstGeom prst="rect">
+                      <a:avLst/>
+                    </a:prstGeom>
+                  </pic:spPr>
+                </pic:pic>
+              </a:graphicData>
+            </a:graphic>
+          </wp:inline>
+        </w:drawing>
+      </w:r>
+      <w:bookmarkStart w:id="0" w:name="_GoBack"/>
+      <w:bookmarkEnd w:id="0"/>
+    </w:p>
+    <w:p/>
+    <w:p/>
+    <w:p>
+      <w:pPr>
+        <w:pStyle w:val="ListParagraph"/>
         <w:numPr>
           <w:ilvl w:val="0"/>
           <w:numId w:val="1"/>
         </w:numPr>
       </w:pPr>
       <w:r>
-        <w:t xml:space="preserve">Sending marker message is expensive as it is essentially an all-to-all operation that does not scale.  However, using marker messages allows the processes to coordinate to obtain a </w:t>
-      </w:r>
-      <w:r>
-        <w:lastRenderedPageBreak/>
-        <w:t>consistent checkpoint.  Create and describe a checkpointing scheme that reduces the overall number of marker message.  Note: your scheme must still use marker messages to initiate the checkpointing operation.  Does your scheme produce inconsistent, consistent, or strongly consistent checkpoints?</w:t>
+        <w:t>Sending marker message is expensive as it is essentially an all-to-all operation that does not scale.  However, using marker messages allows the processes to coordinate to obtain a consistent checkpoint.  Create and describe a checkpointing scheme that reduces the overall number of marker message.  Note: your scheme must still use marker messages to initiate the checkpointing operation.  Does your scheme produce inconsistent, consistent, or strongly consistent checkpoints?</w:t>
       </w:r>
     </w:p>
     <w:sectPr>
@@ -1046,4 +1220,16 @@
     </a:ext>
   </a:extLst>
 </a:theme>
+</file>
+
+<file path=customXml/item1.xml><?xml version="1.0" encoding="utf-8"?>
+<b:Sources xmlns:b="http://schemas.openxmlformats.org/officeDocument/2006/bibliography" xmlns="http://schemas.openxmlformats.org/officeDocument/2006/bibliography" SelectedStyle="\APASixthEditionOfficeOnline.xsl" StyleName="APA" Version="6"/>
+</file>
+
+<file path=customXml/itemProps1.xml><?xml version="1.0" encoding="utf-8"?>
+<ds:datastoreItem xmlns:ds="http://schemas.openxmlformats.org/officeDocument/2006/customXml" ds:itemID="{7461A764-3ECB-4107-B022-0A1BCD4FA822}">
+  <ds:schemaRefs>
+    <ds:schemaRef ds:uri="http://schemas.openxmlformats.org/officeDocument/2006/bibliography"/>
+  </ds:schemaRefs>
+</ds:datastoreItem>
 </file>
</xml_diff>